<commit_message>
more progress before merge
</commit_message>
<xml_diff>
--- a/outline.docx
+++ b/outline.docx
@@ -7,12 +7,7 @@
         <w:pStyle w:val="Heading1"/>
       </w:pPr>
       <w:r>
-        <w:t>Backgrou</w:t>
-      </w:r>
-      <w:bookmarkStart w:id="0" w:name="_GoBack"/>
-      <w:bookmarkEnd w:id="0"/>
-      <w:r>
-        <w:t>nd</w:t>
+        <w:t>Background</w:t>
       </w:r>
       <w:r>
         <w:t xml:space="preserve"> [.75]</w:t>
@@ -24,6 +19,9 @@
       </w:pPr>
       <w:r>
         <w:t>extensive past work on autograding of code</w:t>
+      </w:r>
+      <w:r>
+        <w:t>. Navrat 2014 even shows that performance on frequent but short autograded programming assignments can be used to predict students' final grades in programming-related courses with surprising accuracy.</w:t>
       </w:r>
     </w:p>
     <w:p>
@@ -269,6 +267,7 @@
         <w:pStyle w:val="Heading2"/>
       </w:pPr>
       <w:r>
+        <w:lastRenderedPageBreak/>
         <w:t>Policy: resubmission, plagiarism detection, formative vs summative, avoding "autograder-driven development"</w:t>
       </w:r>
     </w:p>
@@ -288,7 +287,6 @@
         <w:pStyle w:val="Heading2"/>
       </w:pPr>
       <w:r>
-        <w:lastRenderedPageBreak/>
         <w:t>Value of tools ecosystem in Rails world</w:t>
       </w:r>
       <w:r>
@@ -377,8 +375,16 @@
       <w:pPr>
         <w:pStyle w:val="Heading2"/>
       </w:pPr>
-      <w:r>
-        <w:t>plagiarism detection: can do, but has generally been a non-goal for us</w:t>
+      <w:bookmarkStart w:id="0" w:name="_GoBack"/>
+      <w:r>
+        <w:t>plagia</w:t>
+      </w:r>
+      <w:bookmarkEnd w:id="0"/>
+      <w:r>
+        <w:t>rism detection: can do, but has generally been a non-goal for us</w:t>
+      </w:r>
+      <w:r>
+        <w:t>. Woit &amp; Mason found that not only is cheating rampant (in their own 5-year study and supported by earlier studies), demonstrated dramatically by students who got A's on required programming assignments but failed the exact same questions when they appeared on proctored exams, but  also that students don't do optional exercises, and part of the value of an initial online assessment is to serve as a wake-up call to motivate students to practice,</w:t>
       </w:r>
     </w:p>
     <w:p>

</xml_diff>